<commit_message>
2019.02.27 modify No.01 g
</commit_message>
<xml_diff>
--- a/paper/Chapter 05.docx
+++ b/paper/Chapter 05.docx
@@ -386,7 +386,23 @@
           <w:rFonts w:ascii="Times New Roman" w:hAnsi="Times New Roman" w:cs="Times New Roman"/>
           <w:szCs w:val="21"/>
         </w:rPr>
-        <w:t>，对大分子进行热反应性模拟计算，最终得到模型的分子动力学参数及化学键之间的反应关系。</w:t>
+        <w:t>，对大分子进行热反应性模拟计算，最终得到模型的分子动力学参数及化</w:t>
+      </w:r>
+      <w:proofErr w:type="gramStart"/>
+      <w:r>
+        <w:rPr>
+          <w:rFonts w:ascii="Times New Roman" w:hAnsi="Times New Roman" w:cs="Times New Roman"/>
+          <w:szCs w:val="21"/>
+        </w:rPr>
+        <w:t>学键之间</w:t>
+      </w:r>
+      <w:proofErr w:type="gramEnd"/>
+      <w:r>
+        <w:rPr>
+          <w:rFonts w:ascii="Times New Roman" w:hAnsi="Times New Roman" w:cs="Times New Roman"/>
+          <w:szCs w:val="21"/>
+        </w:rPr>
+        <w:t>的反应关系。</w:t>
       </w:r>
     </w:p>
     <w:p>
@@ -1382,9 +1398,12 @@
       <w:pPr>
         <w:spacing w:line="360" w:lineRule="auto"/>
         <w:outlineLvl w:val="2"/>
-      </w:pPr>
-      <w:r>
-        <w:object w:dxaOrig="5712" w:dyaOrig="4170">
+        <w:rPr>
+          <w:rFonts w:hint="eastAsia"/>
+        </w:rPr>
+      </w:pPr>
+      <w:r>
+        <w:object w:dxaOrig="5615" w:dyaOrig="4077">
           <v:shapetype id="_x0000_t75" coordsize="21600,21600" o:spt="75" o:preferrelative="t" path="m@4@5l@4@11@9@11@9@5xe" filled="f" stroked="f">
             <v:stroke joinstyle="miter"/>
             <v:formulas>
@@ -1404,10 +1423,10 @@
             <v:path o:extrusionok="f" gradientshapeok="t" o:connecttype="rect"/>
             <o:lock v:ext="edit" aspectratio="t"/>
           </v:shapetype>
-          <v:shape id="_x0000_i1025" type="#_x0000_t75" style="width:285.6pt;height:208.8pt" o:ole="">
+          <v:shape id="_x0000_i1025" type="#_x0000_t75" style="width:280.5pt;height:204.1pt" o:ole="">
             <v:imagedata r:id="rId7" o:title=""/>
           </v:shape>
-          <o:OLEObject Type="Embed" ProgID="Origin50.Graph" ShapeID="_x0000_i1025" DrawAspect="Content" ObjectID="_1612732078" r:id="rId8"/>
+          <o:OLEObject Type="Embed" ProgID="Origin50.Graph" ShapeID="_x0000_i1025" DrawAspect="Content" ObjectID="_1612777738" r:id="rId8"/>
         </w:object>
       </w:r>
     </w:p>
@@ -1415,13 +1434,16 @@
       <w:pPr>
         <w:spacing w:line="360" w:lineRule="auto"/>
         <w:outlineLvl w:val="2"/>
-      </w:pPr>
-      <w:r>
-        <w:object w:dxaOrig="5721" w:dyaOrig="4170">
-          <v:shape id="_x0000_i1026" type="#_x0000_t75" style="width:286.2pt;height:208.8pt" o:ole="">
+        <w:rPr>
+          <w:rFonts w:hint="eastAsia"/>
+        </w:rPr>
+      </w:pPr>
+      <w:r>
+        <w:object w:dxaOrig="5538" w:dyaOrig="4077">
+          <v:shape id="_x0000_i1026" type="#_x0000_t75" style="width:276.75pt;height:204.1pt" o:ole="">
             <v:imagedata r:id="rId9" o:title=""/>
           </v:shape>
-          <o:OLEObject Type="Embed" ProgID="Origin50.Graph" ShapeID="_x0000_i1026" DrawAspect="Content" ObjectID="_1612732079" r:id="rId10"/>
+          <o:OLEObject Type="Embed" ProgID="Origin50.Graph" ShapeID="_x0000_i1026" DrawAspect="Content" ObjectID="_1612777739" r:id="rId10"/>
         </w:object>
       </w:r>
     </w:p>
@@ -1429,13 +1451,16 @@
       <w:pPr>
         <w:spacing w:line="360" w:lineRule="auto"/>
         <w:outlineLvl w:val="2"/>
-      </w:pPr>
-      <w:r>
-        <w:object w:dxaOrig="5683" w:dyaOrig="4077">
-          <v:shape id="_x0000_i1027" type="#_x0000_t75" style="width:284.4pt;height:204pt" o:ole="">
+        <w:rPr>
+          <w:rFonts w:hint="eastAsia"/>
+        </w:rPr>
+      </w:pPr>
+      <w:r>
+        <w:object w:dxaOrig="5404" w:dyaOrig="4077">
+          <v:shape id="_x0000_i1027" type="#_x0000_t75" style="width:270.45pt;height:204.1pt" o:ole="">
             <v:imagedata r:id="rId11" o:title=""/>
           </v:shape>
-          <o:OLEObject Type="Embed" ProgID="Origin50.Graph" ShapeID="_x0000_i1027" DrawAspect="Content" ObjectID="_1612732080" r:id="rId12"/>
+          <o:OLEObject Type="Embed" ProgID="Origin50.Graph" ShapeID="_x0000_i1027" DrawAspect="Content" ObjectID="_1612777740" r:id="rId12"/>
         </w:object>
       </w:r>
     </w:p>
@@ -1443,13 +1468,16 @@
       <w:pPr>
         <w:spacing w:line="360" w:lineRule="auto"/>
         <w:outlineLvl w:val="2"/>
-      </w:pPr>
-      <w:r>
-        <w:object w:dxaOrig="5842" w:dyaOrig="4424">
-          <v:shape id="_x0000_i1028" type="#_x0000_t75" style="width:292.2pt;height:220.8pt" o:ole="">
+        <w:rPr>
+          <w:rFonts w:hint="eastAsia"/>
+        </w:rPr>
+      </w:pPr>
+      <w:r>
+        <w:object w:dxaOrig="5556" w:dyaOrig="4077">
+          <v:shape id="_x0000_i1030" type="#_x0000_t75" style="width:278pt;height:204.1pt" o:ole="">
             <v:imagedata r:id="rId13" o:title=""/>
           </v:shape>
-          <o:OLEObject Type="Embed" ProgID="Origin50.Graph" ShapeID="_x0000_i1028" DrawAspect="Content" ObjectID="_1612732081" r:id="rId14"/>
+          <o:OLEObject Type="Embed" ProgID="Origin50.Graph" ShapeID="_x0000_i1030" DrawAspect="Content" ObjectID="_1612777741" r:id="rId14"/>
         </w:object>
       </w:r>
     </w:p>
@@ -1459,11 +1487,11 @@
         <w:outlineLvl w:val="2"/>
       </w:pPr>
       <w:r>
-        <w:object w:dxaOrig="5731" w:dyaOrig="4170">
-          <v:shape id="_x0000_i1029" type="#_x0000_t75" style="width:286.8pt;height:208.8pt" o:ole="">
+        <w:object w:dxaOrig="5488" w:dyaOrig="4041">
+          <v:shape id="_x0000_i1028" type="#_x0000_t75" style="width:274.25pt;height:202.25pt" o:ole="">
             <v:imagedata r:id="rId15" o:title=""/>
           </v:shape>
-          <o:OLEObject Type="Embed" ProgID="Origin50.Graph" ShapeID="_x0000_i1029" DrawAspect="Content" ObjectID="_1612732082" r:id="rId16"/>
+          <o:OLEObject Type="Embed" ProgID="Origin50.Graph" ShapeID="_x0000_i1028" DrawAspect="Content" ObjectID="_1612777742" r:id="rId16"/>
         </w:object>
       </w:r>
     </w:p>
@@ -1479,11 +1507,11 @@
         <w:outlineLvl w:val="2"/>
       </w:pPr>
       <w:r>
-        <w:object w:dxaOrig="5855" w:dyaOrig="4424">
-          <v:shape id="_x0000_i1030" type="#_x0000_t75" style="width:292.8pt;height:220.8pt" o:ole="">
+        <w:object w:dxaOrig="5458" w:dyaOrig="4080">
+          <v:shape id="_x0000_i1029" type="#_x0000_t75" style="width:272.95pt;height:204.1pt" o:ole="">
             <v:imagedata r:id="rId17" o:title=""/>
           </v:shape>
-          <o:OLEObject Type="Embed" ProgID="Origin50.Graph" ShapeID="_x0000_i1030" DrawAspect="Content" ObjectID="_1612732083" r:id="rId18"/>
+          <o:OLEObject Type="Embed" ProgID="Origin50.Graph" ShapeID="_x0000_i1029" DrawAspect="Content" ObjectID="_1612777743" r:id="rId18"/>
         </w:object>
       </w:r>
     </w:p>
@@ -1492,13 +1520,25 @@
         <w:spacing w:line="360" w:lineRule="auto"/>
         <w:outlineLvl w:val="2"/>
       </w:pPr>
-      <w:r>
-        <w:object w:dxaOrig="5808" w:dyaOrig="4447">
-          <v:shape id="_x0000_i1031" type="#_x0000_t75" style="width:290.4pt;height:222.6pt" o:ole="">
-            <v:imagedata r:id="rId19" o:title=""/>
-          </v:shape>
-          <o:OLEObject Type="Embed" ProgID="Origin50.Graph" ShapeID="_x0000_i1031" DrawAspect="Content" ObjectID="_1612732084" r:id="rId20"/>
-        </w:object>
+      <w:bookmarkStart w:id="4" w:name="_Toc715760"/>
+      <w:r>
+        <w:rPr>
+          <w:rFonts w:hint="eastAsia"/>
+        </w:rPr>
+        <w:t xml:space="preserve">5.2.2 </w:t>
+      </w:r>
+      <w:r>
+        <w:rPr>
+          <w:rFonts w:hint="eastAsia"/>
+        </w:rPr>
+        <w:t>不同温度条件下主要气态产物的生</w:t>
+      </w:r>
+      <w:bookmarkEnd w:id="4"/>
+      <w:r>
+        <w:rPr>
+          <w:rFonts w:hint="eastAsia"/>
+        </w:rPr>
+        <w:t>成</w:t>
       </w:r>
     </w:p>
     <w:p>
@@ -1506,42 +1546,68 @@
         <w:spacing w:line="360" w:lineRule="auto"/>
         <w:outlineLvl w:val="2"/>
       </w:pPr>
-      <w:r>
-        <w:object w:dxaOrig="5826" w:dyaOrig="4424">
-          <v:shape id="_x0000_i1032" type="#_x0000_t75" style="width:291pt;height:220.8pt" o:ole="">
-            <v:imagedata r:id="rId21" o:title=""/>
-          </v:shape>
-          <o:OLEObject Type="Embed" ProgID="Origin50.Graph" ShapeID="_x0000_i1032" DrawAspect="Content" ObjectID="_1612732085" r:id="rId22"/>
-        </w:object>
-      </w:r>
+      <w:bookmarkStart w:id="5" w:name="_GoBack"/>
+      <w:bookmarkEnd w:id="5"/>
+    </w:p>
+    <w:p>
+      <w:pPr>
+        <w:spacing w:line="360" w:lineRule="auto"/>
+        <w:outlineLvl w:val="1"/>
+      </w:pPr>
+      <w:bookmarkStart w:id="6" w:name="_Toc715761"/>
+      <w:r>
+        <w:rPr>
+          <w:rFonts w:hint="eastAsia"/>
+        </w:rPr>
+        <w:t xml:space="preserve">5.3 </w:t>
+      </w:r>
+      <w:r>
+        <w:rPr>
+          <w:rFonts w:hint="eastAsia"/>
+        </w:rPr>
+        <w:t>不同升温速率条件下的热解过程模拟</w:t>
+      </w:r>
+      <w:bookmarkEnd w:id="6"/>
     </w:p>
     <w:p>
       <w:pPr>
         <w:spacing w:line="360" w:lineRule="auto"/>
         <w:outlineLvl w:val="2"/>
       </w:pPr>
-      <w:r>
-        <w:object w:dxaOrig="5826" w:dyaOrig="4424">
-          <v:shape id="_x0000_i1033" type="#_x0000_t75" style="width:291pt;height:220.8pt" o:ole="">
-            <v:imagedata r:id="rId23" o:title=""/>
-          </v:shape>
-          <o:OLEObject Type="Embed" ProgID="Origin50.Graph" ShapeID="_x0000_i1033" DrawAspect="Content" ObjectID="_1612732086" r:id="rId24"/>
-        </w:object>
-      </w:r>
+      <w:bookmarkStart w:id="7" w:name="_Toc715762"/>
+      <w:r>
+        <w:rPr>
+          <w:rFonts w:hint="eastAsia"/>
+        </w:rPr>
+        <w:t xml:space="preserve">5.3.1 </w:t>
+      </w:r>
+      <w:r>
+        <w:rPr>
+          <w:rFonts w:hint="eastAsia"/>
+        </w:rPr>
+        <w:t>热失重特征</w:t>
+      </w:r>
+      <w:bookmarkEnd w:id="7"/>
     </w:p>
     <w:p>
       <w:pPr>
         <w:spacing w:line="360" w:lineRule="auto"/>
         <w:outlineLvl w:val="2"/>
       </w:pPr>
-      <w:r>
-        <w:object w:dxaOrig="5835" w:dyaOrig="4275">
-          <v:shape id="_x0000_i1034" type="#_x0000_t75" style="width:291.6pt;height:213.6pt" o:ole="">
-            <v:imagedata r:id="rId25" o:title=""/>
-          </v:shape>
-          <o:OLEObject Type="Embed" ProgID="Origin50.Graph" ShapeID="_x0000_i1034" DrawAspect="Content" ObjectID="_1612732087" r:id="rId26"/>
-        </w:object>
-      </w:r>
+      <w:bookmarkStart w:id="8" w:name="_Toc715763"/>
+      <w:r>
+        <w:rPr>
+          <w:rFonts w:hint="eastAsia"/>
+        </w:rPr>
+        <w:t xml:space="preserve">5.3.2 </w:t>
+      </w:r>
+      <w:r>
+        <w:rPr>
+          <w:rFonts w:hint="eastAsia"/>
+        </w:rPr>
+        <w:t>主要气态产物的生产</w:t>
+      </w:r>
+      <w:bookmarkEnd w:id="8"/>
     </w:p>
     <w:p>
       <w:pPr>
@@ -1555,267 +1621,53 @@
         <w:outlineLvl w:val="2"/>
       </w:pPr>
       <w:r>
-        <w:object w:dxaOrig="5647" w:dyaOrig="4424">
-          <v:shape id="_x0000_i1035" type="#_x0000_t75" style="width:282.6pt;height:220.8pt" o:ole="">
-            <v:imagedata r:id="rId27" o:title=""/>
-          </v:shape>
-          <o:OLEObject Type="Embed" ProgID="Origin50.Graph" ShapeID="_x0000_i1035" DrawAspect="Content" ObjectID="_1612732088" r:id="rId28"/>
-        </w:object>
-      </w:r>
-    </w:p>
-    <w:p>
-      <w:pPr>
-        <w:spacing w:line="360" w:lineRule="auto"/>
-        <w:outlineLvl w:val="2"/>
-      </w:pPr>
-      <w:r>
-        <w:object w:dxaOrig="5647" w:dyaOrig="4229">
-          <v:shape id="_x0000_i1036" type="#_x0000_t75" style="width:282.6pt;height:211.8pt" o:ole="">
-            <v:imagedata r:id="rId29" o:title=""/>
-          </v:shape>
-          <o:OLEObject Type="Embed" ProgID="Origin50.Graph" ShapeID="_x0000_i1036" DrawAspect="Content" ObjectID="_1612732089" r:id="rId30"/>
-        </w:object>
-      </w:r>
-    </w:p>
-    <w:p>
-      <w:pPr>
-        <w:spacing w:line="360" w:lineRule="auto"/>
-        <w:outlineLvl w:val="2"/>
-      </w:pPr>
-      <w:r>
-        <w:object w:dxaOrig="5635" w:dyaOrig="4424">
-          <v:shape id="_x0000_i1037" type="#_x0000_t75" style="width:282pt;height:220.8pt" o:ole="">
-            <v:imagedata r:id="rId31" o:title=""/>
-          </v:shape>
-          <o:OLEObject Type="Embed" ProgID="Origin50.Graph" ShapeID="_x0000_i1037" DrawAspect="Content" ObjectID="_1612732090" r:id="rId32"/>
-        </w:object>
-      </w:r>
-    </w:p>
-    <w:p>
-      <w:pPr>
-        <w:spacing w:line="360" w:lineRule="auto"/>
-        <w:outlineLvl w:val="2"/>
-      </w:pPr>
-      <w:r>
-        <w:object w:dxaOrig="5647" w:dyaOrig="4345">
-          <v:shape id="_x0000_i1038" type="#_x0000_t75" style="width:282.6pt;height:217.2pt" o:ole="">
-            <v:imagedata r:id="rId33" o:title=""/>
-          </v:shape>
-          <o:OLEObject Type="Embed" ProgID="Origin50.Graph" ShapeID="_x0000_i1038" DrawAspect="Content" ObjectID="_1612732091" r:id="rId34"/>
-        </w:object>
-      </w:r>
-    </w:p>
-    <w:p>
-      <w:pPr>
-        <w:spacing w:line="360" w:lineRule="auto"/>
-        <w:outlineLvl w:val="2"/>
-      </w:pPr>
-      <w:r>
-        <w:object w:dxaOrig="5635" w:dyaOrig="4261">
-          <v:shape id="_x0000_i1039" type="#_x0000_t75" style="width:282pt;height:213pt" o:ole="">
-            <v:imagedata r:id="rId35" o:title=""/>
-          </v:shape>
-          <o:OLEObject Type="Embed" ProgID="Origin50.Graph" ShapeID="_x0000_i1039" DrawAspect="Content" ObjectID="_1612732092" r:id="rId36"/>
-        </w:object>
-      </w:r>
-    </w:p>
-    <w:p>
-      <w:pPr>
-        <w:spacing w:line="360" w:lineRule="auto"/>
-        <w:outlineLvl w:val="2"/>
-      </w:pPr>
-    </w:p>
-    <w:p>
-      <w:pPr>
-        <w:spacing w:line="360" w:lineRule="auto"/>
-        <w:outlineLvl w:val="2"/>
-      </w:pPr>
-      <w:r>
-        <w:object w:dxaOrig="5835" w:dyaOrig="4424">
-          <v:shape id="_x0000_i1040" type="#_x0000_t75" style="width:291.6pt;height:220.8pt" o:ole="">
-            <v:imagedata r:id="rId37" o:title=""/>
-          </v:shape>
-          <o:OLEObject Type="Embed" ProgID="Origin50.Graph" ShapeID="_x0000_i1040" DrawAspect="Content" ObjectID="_1612732093" r:id="rId38"/>
-        </w:object>
-      </w:r>
-    </w:p>
-    <w:p>
-      <w:pPr>
-        <w:spacing w:line="360" w:lineRule="auto"/>
-        <w:outlineLvl w:val="2"/>
-      </w:pPr>
-    </w:p>
-    <w:p>
-      <w:pPr>
-        <w:spacing w:line="360" w:lineRule="auto"/>
-        <w:outlineLvl w:val="2"/>
-      </w:pPr>
-    </w:p>
-    <w:p>
-      <w:pPr>
-        <w:spacing w:line="360" w:lineRule="auto"/>
-        <w:outlineLvl w:val="2"/>
-      </w:pPr>
-      <w:r>
-        <w:object w:dxaOrig="5458" w:dyaOrig="4080">
-          <v:shape id="_x0000_i1041" type="#_x0000_t75" style="width:273pt;height:204pt" o:ole="">
-            <v:imagedata r:id="rId39" o:title=""/>
-          </v:shape>
-          <o:OLEObject Type="Embed" ProgID="Origin50.Graph" ShapeID="_x0000_i1041" DrawAspect="Content" ObjectID="_1612732094" r:id="rId40"/>
-        </w:object>
-      </w:r>
-    </w:p>
-    <w:p>
-      <w:pPr>
-        <w:spacing w:line="360" w:lineRule="auto"/>
-        <w:outlineLvl w:val="2"/>
-      </w:pPr>
-      <w:bookmarkStart w:id="4" w:name="_Toc715760"/>
-      <w:r>
-        <w:rPr>
-          <w:rFonts w:hint="eastAsia"/>
-        </w:rPr>
-        <w:t xml:space="preserve">5.2.2 </w:t>
-      </w:r>
-      <w:r>
-        <w:rPr>
-          <w:rFonts w:hint="eastAsia"/>
-        </w:rPr>
-        <w:t>不同温度条件下主要气态产物的生</w:t>
-      </w:r>
-      <w:bookmarkEnd w:id="4"/>
-      <w:r>
-        <w:rPr>
-          <w:rFonts w:hint="eastAsia"/>
-        </w:rPr>
-        <w:t>成</w:t>
-      </w:r>
-    </w:p>
-    <w:p>
-      <w:pPr>
-        <w:spacing w:line="360" w:lineRule="auto"/>
-        <w:outlineLvl w:val="2"/>
-      </w:pPr>
-    </w:p>
-    <w:p>
-      <w:pPr>
-        <w:spacing w:line="360" w:lineRule="auto"/>
-        <w:outlineLvl w:val="1"/>
-      </w:pPr>
-      <w:bookmarkStart w:id="5" w:name="_Toc715761"/>
-      <w:r>
-        <w:rPr>
-          <w:rFonts w:hint="eastAsia"/>
-        </w:rPr>
-        <w:t xml:space="preserve">5.3 </w:t>
-      </w:r>
-      <w:r>
-        <w:rPr>
-          <w:rFonts w:hint="eastAsia"/>
-        </w:rPr>
-        <w:t>不同升温速率条件下的热解过程模拟</w:t>
-      </w:r>
-      <w:bookmarkEnd w:id="5"/>
-    </w:p>
-    <w:p>
-      <w:pPr>
-        <w:spacing w:line="360" w:lineRule="auto"/>
-        <w:outlineLvl w:val="2"/>
-      </w:pPr>
-      <w:bookmarkStart w:id="6" w:name="_Toc715762"/>
-      <w:r>
-        <w:rPr>
-          <w:rFonts w:hint="eastAsia"/>
-        </w:rPr>
-        <w:t xml:space="preserve">5.3.1 </w:t>
-      </w:r>
-      <w:r>
-        <w:rPr>
-          <w:rFonts w:hint="eastAsia"/>
-        </w:rPr>
-        <w:t>热失重特征</w:t>
-      </w:r>
-      <w:bookmarkEnd w:id="6"/>
-    </w:p>
-    <w:p>
-      <w:pPr>
-        <w:spacing w:line="360" w:lineRule="auto"/>
-        <w:outlineLvl w:val="2"/>
-      </w:pPr>
-      <w:bookmarkStart w:id="7" w:name="_Toc715763"/>
-      <w:r>
-        <w:rPr>
-          <w:rFonts w:hint="eastAsia"/>
-        </w:rPr>
-        <w:t xml:space="preserve">5.3.2 </w:t>
-      </w:r>
-      <w:r>
-        <w:rPr>
-          <w:rFonts w:hint="eastAsia"/>
-        </w:rPr>
-        <w:t>主要气态产物的生产</w:t>
-      </w:r>
-      <w:bookmarkEnd w:id="7"/>
-    </w:p>
-    <w:p>
-      <w:pPr>
-        <w:spacing w:line="360" w:lineRule="auto"/>
-        <w:outlineLvl w:val="2"/>
-      </w:pPr>
-    </w:p>
-    <w:p>
-      <w:pPr>
-        <w:spacing w:line="360" w:lineRule="auto"/>
-        <w:outlineLvl w:val="2"/>
-      </w:pPr>
-      <w:r>
-        <w:rPr>
-          <w:rFonts w:hint="eastAsia"/>
-        </w:rPr>
-        <w:t>煤热解被认为是自由基驱动的反应过程？在非常快速的热解反应过程中，会有大量的自由基、中间产物和化学反应出现和发生。实验手段观測得到的只是多种反应的综合表象，难以区分</w:t>
+        <w:rPr>
+          <w:rFonts w:hint="eastAsia"/>
+        </w:rPr>
+        <w:t>煤热解被认为是自由基驱动的反应过程？在非常快速的热解反应过程中，会有大量的自由基、中间产物和化学反应出现和发生。实验手段观測得到的只是多种反应的综合表象，难以区分中间过波产物、难以获得中间产物的演化趋势、难以探索煤热解的反应机理和速率。基于商性能计算的</w:t>
+      </w:r>
+      <w:proofErr w:type="spellStart"/>
+      <w:r>
+        <w:rPr>
+          <w:rFonts w:ascii="Times New Roman" w:hAnsi="Times New Roman" w:cs="Times New Roman"/>
+          <w:szCs w:val="21"/>
+        </w:rPr>
+        <w:t>ReaxFF</w:t>
+      </w:r>
+      <w:proofErr w:type="spellEnd"/>
+      <w:r>
+        <w:rPr>
+          <w:rFonts w:ascii="Times New Roman" w:hAnsi="Times New Roman" w:cs="Times New Roman" w:hint="eastAsia"/>
+          <w:szCs w:val="21"/>
+        </w:rPr>
+        <w:t xml:space="preserve">  MD</w:t>
+      </w:r>
+      <w:r>
+        <w:rPr>
+          <w:rFonts w:hint="eastAsia"/>
+        </w:rPr>
+        <w:t>结合</w:t>
+      </w:r>
+      <w:proofErr w:type="spellStart"/>
+      <w:r>
+        <w:rPr>
+          <w:rFonts w:hint="eastAsia"/>
+        </w:rPr>
+        <w:t>VARxMD</w:t>
+      </w:r>
+      <w:proofErr w:type="spellEnd"/>
+      <w:r>
+        <w:rPr>
+          <w:rFonts w:hint="eastAsia"/>
+        </w:rPr>
+        <w:t>的新方法为从分子尺度探索煤热解的整体反应机理提供了一个新的思路。尽管如此，不论对于实验检测手段还是化学反应分子动力学模拟，探</w:t>
       </w:r>
       <w:r>
         <w:rPr>
           <w:rFonts w:hint="eastAsia"/>
         </w:rPr>
         <w:lastRenderedPageBreak/>
-        <w:t>中间过波产物、难以获得中间产物的演化趋势、难以探索煤热解的反应机理和速率。基于商性能计算的</w:t>
-      </w:r>
-      <w:proofErr w:type="spellStart"/>
-      <w:r>
-        <w:rPr>
-          <w:rFonts w:ascii="Times New Roman" w:hAnsi="Times New Roman" w:cs="Times New Roman"/>
-          <w:szCs w:val="21"/>
-        </w:rPr>
-        <w:t>ReaxFF</w:t>
-      </w:r>
-      <w:proofErr w:type="spellEnd"/>
-      <w:r>
-        <w:rPr>
-          <w:rFonts w:ascii="Times New Roman" w:hAnsi="Times New Roman" w:cs="Times New Roman" w:hint="eastAsia"/>
-          <w:szCs w:val="21"/>
-        </w:rPr>
-        <w:t xml:space="preserve">  MD</w:t>
-      </w:r>
-      <w:r>
-        <w:rPr>
-          <w:rFonts w:hint="eastAsia"/>
-        </w:rPr>
-        <w:t>结合</w:t>
-      </w:r>
-      <w:proofErr w:type="spellStart"/>
-      <w:r>
-        <w:rPr>
-          <w:rFonts w:hint="eastAsia"/>
-        </w:rPr>
-        <w:t>VARxMD</w:t>
-      </w:r>
-      <w:proofErr w:type="spellEnd"/>
-      <w:r>
-        <w:rPr>
-          <w:rFonts w:hint="eastAsia"/>
-        </w:rPr>
-        <w:t>的新方法为从分子尺度探索煤热解的整体反应机理提供了一个新的思路。尽管如此，不论对于实验检测手段还是化学反应分子动力学模拟，探求反应机理都是一个棘手的问题。一些简单化合物的燃烧过程所涉及到物种和基元反应的数量己经相当可观。例如简单的正庚烷氧化反应过程就涉及</w:t>
+        <w:t>求反应机理都是一个棘手的问题。一些简单化合物的燃烧过程所涉及到物种和基元反应的数量己经相当可观。例如简单的正庚烷氧化反应过程就涉及</w:t>
       </w:r>
       <w:r>
         <w:rPr>
@@ -2059,10 +1911,7 @@
         <w:br w:type="page"/>
       </w:r>
     </w:p>
-    <w:p>
-      <w:bookmarkStart w:id="8" w:name="_GoBack"/>
-      <w:bookmarkEnd w:id="8"/>
-    </w:p>
+    <w:p/>
     <w:sectPr>
       <w:pgSz w:w="11906" w:h="16838"/>
       <w:pgMar w:top="1440" w:right="1800" w:bottom="1440" w:left="1800" w:header="851" w:footer="992" w:gutter="0"/>
@@ -2365,6 +2214,31 @@
       <w:szCs w:val="18"/>
     </w:rPr>
   </w:style>
+  <w:style w:type="paragraph" w:styleId="a5">
+    <w:name w:val="Balloon Text"/>
+    <w:basedOn w:val="a"/>
+    <w:link w:val="Char1"/>
+    <w:uiPriority w:val="99"/>
+    <w:semiHidden/>
+    <w:unhideWhenUsed/>
+    <w:rsid w:val="000162B2"/>
+    <w:rPr>
+      <w:sz w:val="18"/>
+      <w:szCs w:val="18"/>
+    </w:rPr>
+  </w:style>
+  <w:style w:type="character" w:customStyle="1" w:styleId="Char1">
+    <w:name w:val="批注框文本 Char"/>
+    <w:basedOn w:val="a0"/>
+    <w:link w:val="a5"/>
+    <w:uiPriority w:val="99"/>
+    <w:semiHidden/>
+    <w:rsid w:val="000162B2"/>
+    <w:rPr>
+      <w:sz w:val="18"/>
+      <w:szCs w:val="18"/>
+    </w:rPr>
+  </w:style>
 </w:styles>
 </file>
 
@@ -2617,6 +2491,31 @@
     <w:link w:val="a4"/>
     <w:uiPriority w:val="99"/>
     <w:rsid w:val="008C2AB7"/>
+    <w:rPr>
+      <w:sz w:val="18"/>
+      <w:szCs w:val="18"/>
+    </w:rPr>
+  </w:style>
+  <w:style w:type="paragraph" w:styleId="a5">
+    <w:name w:val="Balloon Text"/>
+    <w:basedOn w:val="a"/>
+    <w:link w:val="Char1"/>
+    <w:uiPriority w:val="99"/>
+    <w:semiHidden/>
+    <w:unhideWhenUsed/>
+    <w:rsid w:val="000162B2"/>
+    <w:rPr>
+      <w:sz w:val="18"/>
+      <w:szCs w:val="18"/>
+    </w:rPr>
+  </w:style>
+  <w:style w:type="character" w:customStyle="1" w:styleId="Char1">
+    <w:name w:val="批注框文本 Char"/>
+    <w:basedOn w:val="a0"/>
+    <w:link w:val="a5"/>
+    <w:uiPriority w:val="99"/>
+    <w:semiHidden/>
+    <w:rsid w:val="000162B2"/>
     <w:rPr>
       <w:sz w:val="18"/>
       <w:szCs w:val="18"/>

</xml_diff>

<commit_message>
2019.02.27 modify No.02 g
</commit_message>
<xml_diff>
--- a/paper/Chapter 05.docx
+++ b/paper/Chapter 05.docx
@@ -1423,10 +1423,10 @@
             <v:path o:extrusionok="f" gradientshapeok="t" o:connecttype="rect"/>
             <o:lock v:ext="edit" aspectratio="t"/>
           </v:shapetype>
-          <v:shape id="_x0000_i1025" type="#_x0000_t75" style="width:280.5pt;height:204.1pt" o:ole="">
+          <v:shape id="_x0000_i1029" type="#_x0000_t75" style="width:280.5pt;height:204.1pt" o:ole="">
             <v:imagedata r:id="rId7" o:title=""/>
           </v:shape>
-          <o:OLEObject Type="Embed" ProgID="Origin50.Graph" ShapeID="_x0000_i1025" DrawAspect="Content" ObjectID="_1612777738" r:id="rId8"/>
+          <o:OLEObject Type="Embed" ProgID="Origin50.Graph" ShapeID="_x0000_i1029" DrawAspect="Content" ObjectID="_1612782032" r:id="rId8"/>
         </w:object>
       </w:r>
     </w:p>
@@ -1440,10 +1440,10 @@
       </w:pPr>
       <w:r>
         <w:object w:dxaOrig="5538" w:dyaOrig="4077">
-          <v:shape id="_x0000_i1026" type="#_x0000_t75" style="width:276.75pt;height:204.1pt" o:ole="">
+          <v:shape id="_x0000_i1028" type="#_x0000_t75" style="width:276.75pt;height:204.1pt" o:ole="">
             <v:imagedata r:id="rId9" o:title=""/>
           </v:shape>
-          <o:OLEObject Type="Embed" ProgID="Origin50.Graph" ShapeID="_x0000_i1026" DrawAspect="Content" ObjectID="_1612777739" r:id="rId10"/>
+          <o:OLEObject Type="Embed" ProgID="Origin50.Graph" ShapeID="_x0000_i1028" DrawAspect="Content" ObjectID="_1612782033" r:id="rId10"/>
         </w:object>
       </w:r>
     </w:p>
@@ -1460,7 +1460,7 @@
           <v:shape id="_x0000_i1027" type="#_x0000_t75" style="width:270.45pt;height:204.1pt" o:ole="">
             <v:imagedata r:id="rId11" o:title=""/>
           </v:shape>
-          <o:OLEObject Type="Embed" ProgID="Origin50.Graph" ShapeID="_x0000_i1027" DrawAspect="Content" ObjectID="_1612777740" r:id="rId12"/>
+          <o:OLEObject Type="Embed" ProgID="Origin50.Graph" ShapeID="_x0000_i1027" DrawAspect="Content" ObjectID="_1612782034" r:id="rId12"/>
         </w:object>
       </w:r>
     </w:p>
@@ -1474,10 +1474,10 @@
       </w:pPr>
       <w:r>
         <w:object w:dxaOrig="5556" w:dyaOrig="4077">
-          <v:shape id="_x0000_i1030" type="#_x0000_t75" style="width:278pt;height:204.1pt" o:ole="">
+          <v:shape id="_x0000_i1026" type="#_x0000_t75" style="width:278pt;height:204.1pt" o:ole="">
             <v:imagedata r:id="rId13" o:title=""/>
           </v:shape>
-          <o:OLEObject Type="Embed" ProgID="Origin50.Graph" ShapeID="_x0000_i1030" DrawAspect="Content" ObjectID="_1612777741" r:id="rId14"/>
+          <o:OLEObject Type="Embed" ProgID="Origin50.Graph" ShapeID="_x0000_i1026" DrawAspect="Content" ObjectID="_1612782035" r:id="rId14"/>
         </w:object>
       </w:r>
     </w:p>
@@ -1488,10 +1488,10 @@
       </w:pPr>
       <w:r>
         <w:object w:dxaOrig="5488" w:dyaOrig="4041">
-          <v:shape id="_x0000_i1028" type="#_x0000_t75" style="width:274.25pt;height:202.25pt" o:ole="">
+          <v:shape id="_x0000_i1025" type="#_x0000_t75" style="width:274.25pt;height:202.25pt" o:ole="">
             <v:imagedata r:id="rId15" o:title=""/>
           </v:shape>
-          <o:OLEObject Type="Embed" ProgID="Origin50.Graph" ShapeID="_x0000_i1028" DrawAspect="Content" ObjectID="_1612777742" r:id="rId16"/>
+          <o:OLEObject Type="Embed" ProgID="Origin50.Graph" ShapeID="_x0000_i1025" DrawAspect="Content" ObjectID="_1612782036" r:id="rId16"/>
         </w:object>
       </w:r>
     </w:p>
@@ -1508,10 +1508,10 @@
       </w:pPr>
       <w:r>
         <w:object w:dxaOrig="5458" w:dyaOrig="4080">
-          <v:shape id="_x0000_i1029" type="#_x0000_t75" style="width:272.95pt;height:204.1pt" o:ole="">
+          <v:shape id="_x0000_i1030" type="#_x0000_t75" style="width:272.95pt;height:204.1pt" o:ole="">
             <v:imagedata r:id="rId17" o:title=""/>
           </v:shape>
-          <o:OLEObject Type="Embed" ProgID="Origin50.Graph" ShapeID="_x0000_i1029" DrawAspect="Content" ObjectID="_1612777743" r:id="rId18"/>
+          <o:OLEObject Type="Embed" ProgID="Origin50.Graph" ShapeID="_x0000_i1030" DrawAspect="Content" ObjectID="_1612782037" r:id="rId18"/>
         </w:object>
       </w:r>
     </w:p>
@@ -1531,7 +1531,13 @@
         <w:rPr>
           <w:rFonts w:hint="eastAsia"/>
         </w:rPr>
-        <w:t>不同温度条件下主要气态产物的生</w:t>
+        <w:t>不同温度条件下主要</w:t>
+      </w:r>
+      <w:r>
+        <w:rPr>
+          <w:rFonts w:hint="eastAsia"/>
+        </w:rPr>
+        <w:t>产物的生</w:t>
       </w:r>
       <w:bookmarkEnd w:id="4"/>
       <w:r>
@@ -1545,8 +1551,76 @@
       <w:pPr>
         <w:spacing w:line="360" w:lineRule="auto"/>
         <w:outlineLvl w:val="2"/>
-      </w:pPr>
-      <w:bookmarkStart w:id="5" w:name="_GoBack"/>
+        <w:rPr>
+          <w:rFonts w:hint="eastAsia"/>
+        </w:rPr>
+      </w:pPr>
+      <w:r>
+        <w:object w:dxaOrig="5284" w:dyaOrig="4170">
+          <v:shape id="_x0000_i1031" type="#_x0000_t75" style="width:264.2pt;height:208.5pt" o:ole="">
+            <v:imagedata r:id="rId19" o:title=""/>
+          </v:shape>
+          <o:OLEObject Type="Embed" ProgID="Origin50.Graph" ShapeID="_x0000_i1031" DrawAspect="Content" ObjectID="_1612782038" r:id="rId20"/>
+        </w:object>
+      </w:r>
+    </w:p>
+    <w:p>
+      <w:pPr>
+        <w:spacing w:line="360" w:lineRule="auto"/>
+        <w:outlineLvl w:val="2"/>
+        <w:rPr>
+          <w:rFonts w:hint="eastAsia"/>
+        </w:rPr>
+      </w:pPr>
+      <w:r>
+        <w:object w:dxaOrig="5499" w:dyaOrig="4170">
+          <v:shape id="_x0000_i1032" type="#_x0000_t75" style="width:274.85pt;height:208.5pt" o:ole="">
+            <v:imagedata r:id="rId21" o:title=""/>
+          </v:shape>
+          <o:OLEObject Type="Embed" ProgID="Origin50.Graph" ShapeID="_x0000_i1032" DrawAspect="Content" ObjectID="_1612782039" r:id="rId22"/>
+        </w:object>
+      </w:r>
+    </w:p>
+    <w:p>
+      <w:pPr>
+        <w:spacing w:line="360" w:lineRule="auto"/>
+        <w:outlineLvl w:val="2"/>
+        <w:rPr>
+          <w:rFonts w:hint="eastAsia"/>
+        </w:rPr>
+      </w:pPr>
+      <w:r>
+        <w:object w:dxaOrig="5572" w:dyaOrig="4424">
+          <v:shape id="_x0000_i1033" type="#_x0000_t75" style="width:278.6pt;height:221pt" o:ole="">
+            <v:imagedata r:id="rId23" o:title=""/>
+          </v:shape>
+          <o:OLEObject Type="Embed" ProgID="Origin50.Graph" ShapeID="_x0000_i1033" DrawAspect="Content" ObjectID="_1612782040" r:id="rId24"/>
+        </w:object>
+      </w:r>
+    </w:p>
+    <w:p>
+      <w:pPr>
+        <w:spacing w:line="360" w:lineRule="auto"/>
+        <w:outlineLvl w:val="2"/>
+        <w:rPr>
+          <w:rFonts w:hint="eastAsia"/>
+        </w:rPr>
+      </w:pPr>
+    </w:p>
+    <w:bookmarkStart w:id="5" w:name="_GoBack"/>
+    <w:p>
+      <w:pPr>
+        <w:spacing w:line="360" w:lineRule="auto"/>
+        <w:outlineLvl w:val="2"/>
+      </w:pPr>
+      <w:r>
+        <w:object w:dxaOrig="5422" w:dyaOrig="4127">
+          <v:shape id="_x0000_i1034" type="#_x0000_t75" style="width:355pt;height:269.85pt" o:ole="">
+            <v:imagedata r:id="rId25" o:title=""/>
+          </v:shape>
+          <o:OLEObject Type="Embed" ProgID="Origin50.Graph" ShapeID="_x0000_i1034" DrawAspect="Content" ObjectID="_1612782041" r:id="rId26"/>
+        </w:object>
+      </w:r>
       <w:bookmarkEnd w:id="5"/>
     </w:p>
     <w:p>
@@ -1660,147 +1734,147 @@
         <w:rPr>
           <w:rFonts w:hint="eastAsia"/>
         </w:rPr>
-        <w:t>的新方法为从分子尺度探索煤热解的整体反应机理提供了一个新的思路。尽管如此，不论对于实验检测手段还是化学反应分子动力学模拟，探</w:t>
+        <w:t>的新方法为从分子尺度探索煤热解的整体反应机理提供了一个新的思路。尽管如此，不论对于实验检测手段还是化学反应分子动力学模拟，探求反应机理都是一个棘手的问题。一些简单化合物的燃烧过程所涉及到物种和基元反应的数量己经相当可观。例如简单的正庚烷氧化反应过程就涉及</w:t>
+      </w:r>
+      <w:r>
+        <w:rPr>
+          <w:rFonts w:hint="eastAsia"/>
+        </w:rPr>
+        <w:t>550</w:t>
+      </w:r>
+      <w:r>
+        <w:rPr>
+          <w:rFonts w:hint="eastAsia"/>
+        </w:rPr>
+        <w:t>个化学物种和</w:t>
+      </w:r>
+      <w:r>
+        <w:rPr>
+          <w:rFonts w:hint="eastAsia"/>
+        </w:rPr>
+        <w:t>2450</w:t>
+      </w:r>
+      <w:r>
+        <w:rPr>
+          <w:rFonts w:hint="eastAsia"/>
+        </w:rPr>
+        <w:t>个基元反应，正十六烷的燃烧反应同样涉及</w:t>
+      </w:r>
+      <w:r>
+        <w:rPr>
+          <w:rFonts w:hint="eastAsia"/>
+        </w:rPr>
+        <w:t>2176</w:t>
+      </w:r>
+      <w:r>
+        <w:rPr>
+          <w:rFonts w:hint="eastAsia"/>
+        </w:rPr>
+        <w:t>个物种和</w:t>
+      </w:r>
+      <w:r>
+        <w:rPr>
+          <w:rFonts w:hint="eastAsia"/>
+        </w:rPr>
+        <w:t>7269</w:t>
+      </w:r>
+      <w:r>
+        <w:rPr>
+          <w:rFonts w:hint="eastAsia"/>
+        </w:rPr>
+        <w:t>个基元反应。我们也发现，若采用</w:t>
+      </w:r>
+      <w:r>
+        <w:rPr>
+          <w:rFonts w:hint="eastAsia"/>
+        </w:rPr>
+        <w:t>2.5ps</w:t>
+      </w:r>
+      <w:r>
+        <w:rPr>
+          <w:rFonts w:hint="eastAsia"/>
+        </w:rPr>
+        <w:t>的输出时间间隔，柳林烟煤</w:t>
+      </w:r>
+      <w:r>
+        <w:rPr>
+          <w:rFonts w:hint="eastAsia"/>
+        </w:rPr>
+        <w:t>28351</w:t>
+      </w:r>
+      <w:r>
+        <w:rPr>
+          <w:rFonts w:hint="eastAsia"/>
+        </w:rPr>
+        <w:t>原子体系在</w:t>
+      </w:r>
+      <w:r>
+        <w:rPr>
+          <w:rFonts w:hint="eastAsia"/>
+        </w:rPr>
+        <w:t>2000K</w:t>
+      </w:r>
+      <w:r>
+        <w:rPr>
+          <w:rFonts w:hint="eastAsia"/>
+        </w:rPr>
+        <w:t>进行</w:t>
+      </w:r>
+      <w:r>
+        <w:rPr>
+          <w:rFonts w:hint="eastAsia"/>
+        </w:rPr>
+        <w:t>250ps</w:t>
+      </w:r>
+      <w:r>
+        <w:rPr>
+          <w:rFonts w:hint="eastAsia"/>
+        </w:rPr>
+        <w:t>的热解过程可以发现超过</w:t>
+      </w:r>
+      <w:r>
+        <w:rPr>
+          <w:rFonts w:hint="eastAsia"/>
+        </w:rPr>
+        <w:t>10300</w:t>
+      </w:r>
+      <w:r>
+        <w:rPr>
+          <w:rFonts w:hint="eastAsia"/>
+        </w:rPr>
+        <w:t>的反应以及一万多个的物种。要将如此多的反应和物种都分辨出来，是一件几乎不可能完成的任务。因此，本论文选取了一些重点问题进行分析，以探索煤热解的初始反应机理。</w:t>
+      </w:r>
+    </w:p>
+    <w:p>
+      <w:pPr>
+        <w:spacing w:line="360" w:lineRule="auto"/>
+        <w:outlineLvl w:val="2"/>
+      </w:pPr>
+    </w:p>
+    <w:p>
+      <w:pPr>
+        <w:spacing w:line="360" w:lineRule="auto"/>
+        <w:outlineLvl w:val="2"/>
+      </w:pPr>
+      <w:r>
+        <w:rPr>
+          <w:rFonts w:hint="eastAsia"/>
+        </w:rPr>
+        <w:t>对于煤热解机理，被广泛接受的一个观点是在高温的条件下，煤大分子最“薄弱”</w:t>
+      </w:r>
+      <w:proofErr w:type="gramStart"/>
+      <w:r>
+        <w:rPr>
+          <w:rFonts w:hint="eastAsia"/>
+        </w:rPr>
+        <w:t>的桥键受</w:t>
       </w:r>
       <w:r>
         <w:rPr>
           <w:rFonts w:hint="eastAsia"/>
         </w:rPr>
         <w:lastRenderedPageBreak/>
-        <w:t>求反应机理都是一个棘手的问题。一些简单化合物的燃烧过程所涉及到物种和基元反应的数量己经相当可观。例如简单的正庚烷氧化反应过程就涉及</w:t>
-      </w:r>
-      <w:r>
-        <w:rPr>
-          <w:rFonts w:hint="eastAsia"/>
-        </w:rPr>
-        <w:t>550</w:t>
-      </w:r>
-      <w:r>
-        <w:rPr>
-          <w:rFonts w:hint="eastAsia"/>
-        </w:rPr>
-        <w:t>个化学物种和</w:t>
-      </w:r>
-      <w:r>
-        <w:rPr>
-          <w:rFonts w:hint="eastAsia"/>
-        </w:rPr>
-        <w:t>2450</w:t>
-      </w:r>
-      <w:r>
-        <w:rPr>
-          <w:rFonts w:hint="eastAsia"/>
-        </w:rPr>
-        <w:t>个基元反应，正十六烷的燃烧反应同样涉及</w:t>
-      </w:r>
-      <w:r>
-        <w:rPr>
-          <w:rFonts w:hint="eastAsia"/>
-        </w:rPr>
-        <w:t>2176</w:t>
-      </w:r>
-      <w:r>
-        <w:rPr>
-          <w:rFonts w:hint="eastAsia"/>
-        </w:rPr>
-        <w:t>个物种和</w:t>
-      </w:r>
-      <w:r>
-        <w:rPr>
-          <w:rFonts w:hint="eastAsia"/>
-        </w:rPr>
-        <w:t>7269</w:t>
-      </w:r>
-      <w:r>
-        <w:rPr>
-          <w:rFonts w:hint="eastAsia"/>
-        </w:rPr>
-        <w:t>个基元反应。我们也发现，若采用</w:t>
-      </w:r>
-      <w:r>
-        <w:rPr>
-          <w:rFonts w:hint="eastAsia"/>
-        </w:rPr>
-        <w:t>2.5ps</w:t>
-      </w:r>
-      <w:r>
-        <w:rPr>
-          <w:rFonts w:hint="eastAsia"/>
-        </w:rPr>
-        <w:t>的输出时间间隔，柳林烟煤</w:t>
-      </w:r>
-      <w:r>
-        <w:rPr>
-          <w:rFonts w:hint="eastAsia"/>
-        </w:rPr>
-        <w:t>28351</w:t>
-      </w:r>
-      <w:r>
-        <w:rPr>
-          <w:rFonts w:hint="eastAsia"/>
-        </w:rPr>
-        <w:t>原子体系在</w:t>
-      </w:r>
-      <w:r>
-        <w:rPr>
-          <w:rFonts w:hint="eastAsia"/>
-        </w:rPr>
-        <w:t>2000K</w:t>
-      </w:r>
-      <w:r>
-        <w:rPr>
-          <w:rFonts w:hint="eastAsia"/>
-        </w:rPr>
-        <w:t>进行</w:t>
-      </w:r>
-      <w:r>
-        <w:rPr>
-          <w:rFonts w:hint="eastAsia"/>
-        </w:rPr>
-        <w:t>250ps</w:t>
-      </w:r>
-      <w:r>
-        <w:rPr>
-          <w:rFonts w:hint="eastAsia"/>
-        </w:rPr>
-        <w:t>的热解过程可以发现超过</w:t>
-      </w:r>
-      <w:r>
-        <w:rPr>
-          <w:rFonts w:hint="eastAsia"/>
-        </w:rPr>
-        <w:t>10300</w:t>
-      </w:r>
-      <w:r>
-        <w:rPr>
-          <w:rFonts w:hint="eastAsia"/>
-        </w:rPr>
-        <w:t>的反应以及一万多个的物种。要将如此多的反应和物种都分辨出来，是一件几乎不可能完成的任务。因此，本论文选取了一些重点问题进行分析，以探索煤热解的初始反应机理。</w:t>
-      </w:r>
-    </w:p>
-    <w:p>
-      <w:pPr>
-        <w:spacing w:line="360" w:lineRule="auto"/>
-        <w:outlineLvl w:val="2"/>
-      </w:pPr>
-    </w:p>
-    <w:p>
-      <w:pPr>
-        <w:spacing w:line="360" w:lineRule="auto"/>
-        <w:outlineLvl w:val="2"/>
-      </w:pPr>
-      <w:r>
-        <w:rPr>
-          <w:rFonts w:hint="eastAsia"/>
-        </w:rPr>
-        <w:t>对于煤热解机理，被广泛接受的一个观点是在高温的条件下，煤大分子最“薄弱”</w:t>
-      </w:r>
-      <w:proofErr w:type="gramStart"/>
-      <w:r>
-        <w:rPr>
-          <w:rFonts w:hint="eastAsia"/>
-        </w:rPr>
-        <w:t>的桥键受热</w:t>
+        <w:t>热</w:t>
       </w:r>
       <w:proofErr w:type="gramEnd"/>
       <w:r>

</xml_diff>